<commit_message>
updating on exploration branch
</commit_message>
<xml_diff>
--- a/reports/MAS8404_Practical_Report_2.docx
+++ b/reports/MAS8404_Practical_Report_2.docx
@@ -1299,22 +1299,115 @@
       </w:pPr>
       <w:r>
         <w:rPr>
+          <w:rStyle w:val="NormalTok"/>
+        </w:rPr>
+        <w:t xml:space="preserve">Kmax =</w:t>
+      </w:r>
+      <w:r>
+        <w:rPr>
+          <w:rStyle w:val="StringTok"/>
+        </w:rPr>
+        <w:t xml:space="preserve"> </w:t>
+      </w:r>
+      <w:r>
+        <w:rPr>
+          <w:rStyle w:val="DecValTok"/>
+        </w:rPr>
+        <w:t xml:space="preserve">15</w:t>
+      </w:r>
+      <w:r>
+        <w:br/>
+      </w:r>
+      <w:r>
+        <w:rPr>
           <w:rStyle w:val="CommentTok"/>
         </w:rPr>
-        <w:t xml:space="preserve">#Scale the data</w:t>
-      </w:r>
-      <w:r>
-        <w:br/>
-      </w:r>
-      <w:r>
-        <w:rPr>
-          <w:rStyle w:val="NormalTok"/>
-        </w:rPr>
-        <w:t xml:space="preserve">Kmax =</w:t>
-      </w:r>
-      <w:r>
-        <w:rPr>
-          <w:rStyle w:val="StringTok"/>
+        <w:t xml:space="preserve">#store with-cluster variation</w:t>
+      </w:r>
+      <w:r>
+        <w:br/>
+      </w:r>
+      <w:r>
+        <w:rPr>
+          <w:rStyle w:val="NormalTok"/>
+        </w:rPr>
+        <w:t xml:space="preserve">SS_W =</w:t>
+      </w:r>
+      <w:r>
+        <w:rPr>
+          <w:rStyle w:val="StringTok"/>
+        </w:rPr>
+        <w:t xml:space="preserve"> </w:t>
+      </w:r>
+      <w:r>
+        <w:rPr>
+          <w:rStyle w:val="KeywordTok"/>
+        </w:rPr>
+        <w:t xml:space="preserve">numeric</w:t>
+      </w:r>
+      <w:r>
+        <w:rPr>
+          <w:rStyle w:val="NormalTok"/>
+        </w:rPr>
+        <w:t xml:space="preserve">(Kmax)</w:t>
+      </w:r>
+      <w:r>
+        <w:br/>
+      </w:r>
+      <w:r>
+        <w:br/>
+      </w:r>
+      <w:r>
+        <w:rPr>
+          <w:rStyle w:val="NormalTok"/>
+        </w:rPr>
+        <w:t xml:space="preserve">genexpr_km_fit  =</w:t>
+      </w:r>
+      <w:r>
+        <w:rPr>
+          <w:rStyle w:val="StringTok"/>
+        </w:rPr>
+        <w:t xml:space="preserve"> </w:t>
+      </w:r>
+      <w:r>
+        <w:rPr>
+          <w:rStyle w:val="KeywordTok"/>
+        </w:rPr>
+        <w:t xml:space="preserve">list</w:t>
+      </w:r>
+      <w:r>
+        <w:rPr>
+          <w:rStyle w:val="NormalTok"/>
+        </w:rPr>
+        <w:t xml:space="preserve">()</w:t>
+      </w:r>
+      <w:r>
+        <w:br/>
+      </w:r>
+      <w:r>
+        <w:br/>
+      </w:r>
+      <w:r>
+        <w:rPr>
+          <w:rStyle w:val="ControlFlowTok"/>
+        </w:rPr>
+        <w:t xml:space="preserve">for</w:t>
+      </w:r>
+      <w:r>
+        <w:rPr>
+          <w:rStyle w:val="NormalTok"/>
+        </w:rPr>
+        <w:t xml:space="preserve">(K </w:t>
+      </w:r>
+      <w:r>
+        <w:rPr>
+          <w:rStyle w:val="ControlFlowTok"/>
+        </w:rPr>
+        <w:t xml:space="preserve">in</w:t>
+      </w:r>
+      <w:r>
+        <w:rPr>
+          <w:rStyle w:val="NormalTok"/>
         </w:rPr>
         <w:t xml:space="preserve"> </w:t>
       </w:r>
@@ -1322,16 +1415,28 @@
         <w:rPr>
           <w:rStyle w:val="DecValTok"/>
         </w:rPr>
-        <w:t xml:space="preserve">10</w:t>
-      </w:r>
-      <w:r>
-        <w:br/>
-      </w:r>
-      <w:r>
-        <w:rPr>
-          <w:rStyle w:val="NormalTok"/>
-        </w:rPr>
-        <w:t xml:space="preserve">genexpr_data_scaled =</w:t>
+        <w:t xml:space="preserve">1</w:t>
+      </w:r>
+      <w:r>
+        <w:rPr>
+          <w:rStyle w:val="OperatorTok"/>
+        </w:rPr>
+        <w:t xml:space="preserve">:</w:t>
+      </w:r>
+      <w:r>
+        <w:rPr>
+          <w:rStyle w:val="NormalTok"/>
+        </w:rPr>
+        <w:t xml:space="preserve">Kmax){</w:t>
+      </w:r>
+      <w:r>
+        <w:br/>
+      </w:r>
+      <w:r>
+        <w:rPr>
+          <w:rStyle w:val="NormalTok"/>
+        </w:rPr>
+        <w:t xml:space="preserve">  genexpr_km_fit[[K]] =</w:t>
       </w:r>
       <w:r>
         <w:rPr>
@@ -1343,13 +1448,977 @@
         <w:rPr>
           <w:rStyle w:val="KeywordTok"/>
         </w:rPr>
-        <w:t xml:space="preserve">scale</w:t>
-      </w:r>
-      <w:r>
-        <w:rPr>
-          <w:rStyle w:val="NormalTok"/>
-        </w:rPr>
-        <w:t xml:space="preserve">(genexpr_data)</w:t>
+        <w:t xml:space="preserve">kmeans</w:t>
+      </w:r>
+      <w:r>
+        <w:rPr>
+          <w:rStyle w:val="NormalTok"/>
+        </w:rPr>
+        <w:t xml:space="preserve">(genexpr_data,K,</w:t>
+      </w:r>
+      <w:r>
+        <w:rPr>
+          <w:rStyle w:val="DataTypeTok"/>
+        </w:rPr>
+        <w:t xml:space="preserve">iter.max =</w:t>
+      </w:r>
+      <w:r>
+        <w:rPr>
+          <w:rStyle w:val="NormalTok"/>
+        </w:rPr>
+        <w:t xml:space="preserve"> </w:t>
+      </w:r>
+      <w:r>
+        <w:rPr>
+          <w:rStyle w:val="DecValTok"/>
+        </w:rPr>
+        <w:t xml:space="preserve">50</w:t>
+      </w:r>
+      <w:r>
+        <w:rPr>
+          <w:rStyle w:val="NormalTok"/>
+        </w:rPr>
+        <w:t xml:space="preserve">,</w:t>
+      </w:r>
+      <w:r>
+        <w:rPr>
+          <w:rStyle w:val="DataTypeTok"/>
+        </w:rPr>
+        <w:t xml:space="preserve">nstart=</w:t>
+      </w:r>
+      <w:r>
+        <w:rPr>
+          <w:rStyle w:val="DecValTok"/>
+        </w:rPr>
+        <w:t xml:space="preserve">20</w:t>
+      </w:r>
+      <w:r>
+        <w:rPr>
+          <w:rStyle w:val="NormalTok"/>
+        </w:rPr>
+        <w:t xml:space="preserve">)</w:t>
+      </w:r>
+      <w:r>
+        <w:br/>
+      </w:r>
+      <w:r>
+        <w:rPr>
+          <w:rStyle w:val="NormalTok"/>
+        </w:rPr>
+        <w:t xml:space="preserve">  SS_W[K] =</w:t>
+      </w:r>
+      <w:r>
+        <w:rPr>
+          <w:rStyle w:val="StringTok"/>
+        </w:rPr>
+        <w:t xml:space="preserve"> </w:t>
+      </w:r>
+      <w:r>
+        <w:rPr>
+          <w:rStyle w:val="NormalTok"/>
+        </w:rPr>
+        <w:t xml:space="preserve">genexpr_km_fit[[K]]</w:t>
+      </w:r>
+      <w:r>
+        <w:rPr>
+          <w:rStyle w:val="OperatorTok"/>
+        </w:rPr>
+        <w:t xml:space="preserve">$</w:t>
+      </w:r>
+      <w:r>
+        <w:rPr>
+          <w:rStyle w:val="NormalTok"/>
+        </w:rPr>
+        <w:t xml:space="preserve">tot.withinss</w:t>
+      </w:r>
+      <w:r>
+        <w:br/>
+      </w:r>
+      <w:r>
+        <w:rPr>
+          <w:rStyle w:val="NormalTok"/>
+        </w:rPr>
+        <w:t xml:space="preserve">}</w:t>
+      </w:r>
+      <w:r>
+        <w:br/>
+      </w:r>
+      <w:r>
+        <w:rPr>
+          <w:rStyle w:val="KeywordTok"/>
+        </w:rPr>
+        <w:t xml:space="preserve">plot</w:t>
+      </w:r>
+      <w:r>
+        <w:rPr>
+          <w:rStyle w:val="NormalTok"/>
+        </w:rPr>
+        <w:t xml:space="preserve">(</w:t>
+      </w:r>
+      <w:r>
+        <w:rPr>
+          <w:rStyle w:val="DecValTok"/>
+        </w:rPr>
+        <w:t xml:space="preserve">1</w:t>
+      </w:r>
+      <w:r>
+        <w:rPr>
+          <w:rStyle w:val="OperatorTok"/>
+        </w:rPr>
+        <w:t xml:space="preserve">:</w:t>
+      </w:r>
+      <w:r>
+        <w:rPr>
+          <w:rStyle w:val="NormalTok"/>
+        </w:rPr>
+        <w:t xml:space="preserve">Kmax,SS_W, </w:t>
+      </w:r>
+      <w:r>
+        <w:rPr>
+          <w:rStyle w:val="DataTypeTok"/>
+        </w:rPr>
+        <w:t xml:space="preserve">type=</w:t>
+      </w:r>
+      <w:r>
+        <w:rPr>
+          <w:rStyle w:val="StringTok"/>
+        </w:rPr>
+        <w:t xml:space="preserve">"l"</w:t>
+      </w:r>
+      <w:r>
+        <w:rPr>
+          <w:rStyle w:val="NormalTok"/>
+        </w:rPr>
+        <w:t xml:space="preserve">,</w:t>
+      </w:r>
+      <w:r>
+        <w:rPr>
+          <w:rStyle w:val="DataTypeTok"/>
+        </w:rPr>
+        <w:t xml:space="preserve">xlab=</w:t>
+      </w:r>
+      <w:r>
+        <w:rPr>
+          <w:rStyle w:val="StringTok"/>
+        </w:rPr>
+        <w:t xml:space="preserve">"Number of Clusters K"</w:t>
+      </w:r>
+      <w:r>
+        <w:rPr>
+          <w:rStyle w:val="NormalTok"/>
+        </w:rPr>
+        <w:t xml:space="preserve">,</w:t>
+      </w:r>
+      <w:r>
+        <w:rPr>
+          <w:rStyle w:val="DataTypeTok"/>
+        </w:rPr>
+        <w:t xml:space="preserve">ylab =</w:t>
+      </w:r>
+      <w:r>
+        <w:rPr>
+          <w:rStyle w:val="NormalTok"/>
+        </w:rPr>
+        <w:t xml:space="preserve"> </w:t>
+      </w:r>
+      <w:r>
+        <w:rPr>
+          <w:rStyle w:val="StringTok"/>
+        </w:rPr>
+        <w:t xml:space="preserve">"Total within-clusters sum of squares"</w:t>
+      </w:r>
+      <w:r>
+        <w:rPr>
+          <w:rStyle w:val="NormalTok"/>
+        </w:rPr>
+        <w:t xml:space="preserve">)</w:t>
+      </w:r>
+    </w:p>
+    <w:p>
+      <w:pPr>
+        <w:pStyle w:val="FirstParagraph"/>
+      </w:pPr>
+      <w:r>
+        <w:drawing>
+          <wp:inline>
+            <wp:extent cx="4620126" cy="3696101"/>
+            <wp:effectExtent b="0" l="0" r="0" t="0"/>
+            <wp:docPr descr="" title="" id="1" name="Picture"/>
+            <a:graphic>
+              <a:graphicData uri="http://schemas.openxmlformats.org/drawingml/2006/picture">
+                <pic:pic>
+                  <pic:nvPicPr>
+                    <pic:cNvPr descr="MAS8404_Practical_Report_2_files/figure-docx/unnamed-chunk-9-1.png" id="0" name="Picture"/>
+                    <pic:cNvPicPr>
+                      <a:picLocks noChangeArrowheads="1" noChangeAspect="1"/>
+                    </pic:cNvPicPr>
+                  </pic:nvPicPr>
+                  <pic:blipFill>
+                    <a:blip r:embed="rId37"/>
+                    <a:stretch>
+                      <a:fillRect/>
+                    </a:stretch>
+                  </pic:blipFill>
+                  <pic:spPr bwMode="auto">
+                    <a:xfrm>
+                      <a:off x="0" y="0"/>
+                      <a:ext cx="4620126" cy="3696101"/>
+                    </a:xfrm>
+                    <a:prstGeom prst="rect">
+                      <a:avLst/>
+                    </a:prstGeom>
+                    <a:noFill/>
+                    <a:ln w="9525">
+                      <a:noFill/>
+                      <a:headEnd/>
+                      <a:tailEnd/>
+                    </a:ln>
+                  </pic:spPr>
+                </pic:pic>
+              </a:graphicData>
+            </a:graphic>
+          </wp:inline>
+        </w:drawing>
+      </w:r>
+    </w:p>
+    <w:p>
+      <w:pPr>
+        <w:pStyle w:val="SourceCode"/>
+      </w:pPr>
+      <w:r>
+        <w:rPr>
+          <w:rStyle w:val="KeywordTok"/>
+        </w:rPr>
+        <w:t xml:space="preserve">sort</w:t>
+      </w:r>
+      <w:r>
+        <w:rPr>
+          <w:rStyle w:val="NormalTok"/>
+        </w:rPr>
+        <w:t xml:space="preserve">(genexpr_km_fit[[</w:t>
+      </w:r>
+      <w:r>
+        <w:rPr>
+          <w:rStyle w:val="DecValTok"/>
+        </w:rPr>
+        <w:t xml:space="preserve">2</w:t>
+      </w:r>
+      <w:r>
+        <w:rPr>
+          <w:rStyle w:val="NormalTok"/>
+        </w:rPr>
+        <w:t xml:space="preserve">]]</w:t>
+      </w:r>
+      <w:r>
+        <w:rPr>
+          <w:rStyle w:val="OperatorTok"/>
+        </w:rPr>
+        <w:t xml:space="preserve">$</w:t>
+      </w:r>
+      <w:r>
+        <w:rPr>
+          <w:rStyle w:val="NormalTok"/>
+        </w:rPr>
+        <w:t xml:space="preserve">cluster)</w:t>
+      </w:r>
+    </w:p>
+    <w:p>
+      <w:pPr>
+        <w:pStyle w:val="SourceCode"/>
+      </w:pPr>
+      <w:r>
+        <w:rPr>
+          <w:rStyle w:val="VerbatimChar"/>
+        </w:rPr>
+        <w:t xml:space="preserve">##  X.0.9619334   X0.4418028  X.0.9750051    X1.417504   X0.8188148 </w:t>
+      </w:r>
+      <w:r>
+        <w:br/>
+      </w:r>
+      <w:r>
+        <w:rPr>
+          <w:rStyle w:val="VerbatimChar"/>
+        </w:rPr>
+        <w:t xml:space="preserve">##            1            1            1            1            1 </w:t>
+      </w:r>
+      <w:r>
+        <w:br/>
+      </w:r>
+      <w:r>
+        <w:rPr>
+          <w:rStyle w:val="VerbatimChar"/>
+        </w:rPr>
+        <w:t xml:space="preserve">##   X0.3162937 X.0.02496682   X.0.063966  X0.03149702  X.0.3503106 </w:t>
+      </w:r>
+      <w:r>
+        <w:br/>
+      </w:r>
+      <w:r>
+        <w:rPr>
+          <w:rStyle w:val="VerbatimChar"/>
+        </w:rPr>
+        <w:t xml:space="preserve">##            1            1            1            1            1 </w:t>
+      </w:r>
+      <w:r>
+        <w:br/>
+      </w:r>
+      <w:r>
+        <w:rPr>
+          <w:rStyle w:val="VerbatimChar"/>
+        </w:rPr>
+        <w:t xml:space="preserve">##  X.0.7227299  X.0.2819547    X1.337515   X0.7019798    X1.007616 </w:t>
+      </w:r>
+      <w:r>
+        <w:br/>
+      </w:r>
+      <w:r>
+        <w:rPr>
+          <w:rStyle w:val="VerbatimChar"/>
+        </w:rPr>
+        <w:t xml:space="preserve">##            1            1            1            1            1 </w:t>
+      </w:r>
+      <w:r>
+        <w:br/>
+      </w:r>
+      <w:r>
+        <w:rPr>
+          <w:rStyle w:val="VerbatimChar"/>
+        </w:rPr>
+        <w:t xml:space="preserve">##  X.0.4653828   X0.6385951   X0.2867807  X.0.2270782  X.0.2200452 </w:t>
+      </w:r>
+      <w:r>
+        <w:br/>
+      </w:r>
+      <w:r>
+        <w:rPr>
+          <w:rStyle w:val="VerbatimChar"/>
+        </w:rPr>
+        <w:t xml:space="preserve">##            1            1            1            1            1 </w:t>
+      </w:r>
+      <w:r>
+        <w:br/>
+      </w:r>
+      <w:r>
+        <w:rPr>
+          <w:rStyle w:val="VerbatimChar"/>
+        </w:rPr>
+        <w:t xml:space="preserve">##   X.1.242573  X.0.1085056   X.1.864262  X.0.5005122   X.1.325008 </w:t>
+      </w:r>
+      <w:r>
+        <w:br/>
+      </w:r>
+      <w:r>
+        <w:rPr>
+          <w:rStyle w:val="VerbatimChar"/>
+        </w:rPr>
+        <w:t xml:space="preserve">##            2            2            2            2            2 </w:t>
+      </w:r>
+      <w:r>
+        <w:br/>
+      </w:r>
+      <w:r>
+        <w:rPr>
+          <w:rStyle w:val="VerbatimChar"/>
+        </w:rPr>
+        <w:t xml:space="preserve">##    X1.063411  X.0.2963712  X.0.1216457  X0.08516605   X0.6241764 </w:t>
+      </w:r>
+      <w:r>
+        <w:br/>
+      </w:r>
+      <w:r>
+        <w:rPr>
+          <w:rStyle w:val="VerbatimChar"/>
+        </w:rPr>
+        <w:t xml:space="preserve">##            2            2            2            2            2 </w:t>
+      </w:r>
+      <w:r>
+        <w:br/>
+      </w:r>
+      <w:r>
+        <w:rPr>
+          <w:rStyle w:val="VerbatimChar"/>
+        </w:rPr>
+        <w:t xml:space="preserve">##  X.0.5095915  X.0.2167255 X.0.05550597  X.0.4844491  X.0.5215811 </w:t>
+      </w:r>
+      <w:r>
+        <w:br/>
+      </w:r>
+      <w:r>
+        <w:rPr>
+          <w:rStyle w:val="VerbatimChar"/>
+        </w:rPr>
+        <w:t xml:space="preserve">##            2            2            2            2            2 </w:t>
+      </w:r>
+      <w:r>
+        <w:br/>
+      </w:r>
+      <w:r>
+        <w:rPr>
+          <w:rStyle w:val="VerbatimChar"/>
+        </w:rPr>
+        <w:t xml:space="preserve">##    X1.949135    X1.324335   X0.4681471      X1.0611     X1.65597 </w:t>
+      </w:r>
+      <w:r>
+        <w:br/>
+      </w:r>
+      <w:r>
+        <w:rPr>
+          <w:rStyle w:val="VerbatimChar"/>
+        </w:rPr>
+        <w:t xml:space="preserve">##            2            2            2            2            2</w:t>
+      </w:r>
+    </w:p>
+    <w:p>
+      <w:pPr>
+        <w:pStyle w:val="Heading5"/>
+      </w:pPr>
+      <w:bookmarkStart w:id="38" w:name="conclusion"/>
+      <w:r>
+        <w:t xml:space="preserve">Conclusion:</w:t>
+      </w:r>
+      <w:bookmarkEnd w:id="38"/>
+    </w:p>
+    <w:p>
+      <w:pPr>
+        <w:pStyle w:val="FirstParagraph"/>
+      </w:pPr>
+      <w:r>
+        <w:t xml:space="preserve">The result suggests that 2 is the optimal number of clusters as there is a bend in the knee at K=2</w:t>
+      </w:r>
+    </w:p>
+    <w:p>
+      <w:pPr>
+        <w:pStyle w:val="Heading4"/>
+      </w:pPr>
+      <w:bookmarkStart w:id="39" w:name="partb-1"/>
+      <w:r>
+        <w:t xml:space="preserve">Part(b)</w:t>
+      </w:r>
+      <w:bookmarkEnd w:id="39"/>
+    </w:p>
+    <w:p>
+      <w:pPr>
+        <w:pStyle w:val="FirstParagraph"/>
+      </w:pPr>
+      <w:r>
+        <w:t xml:space="preserve">Perfom K-Means clustering with K=4:</w:t>
+      </w:r>
+    </w:p>
+    <w:p>
+      <w:pPr>
+        <w:pStyle w:val="SourceCode"/>
+      </w:pPr>
+      <w:r>
+        <w:rPr>
+          <w:rStyle w:val="NormalTok"/>
+        </w:rPr>
+        <w:t xml:space="preserve">genexpr_km =</w:t>
+      </w:r>
+      <w:r>
+        <w:rPr>
+          <w:rStyle w:val="StringTok"/>
+        </w:rPr>
+        <w:t xml:space="preserve"> </w:t>
+      </w:r>
+      <w:r>
+        <w:rPr>
+          <w:rStyle w:val="KeywordTok"/>
+        </w:rPr>
+        <w:t xml:space="preserve">kmeans</w:t>
+      </w:r>
+      <w:r>
+        <w:rPr>
+          <w:rStyle w:val="NormalTok"/>
+        </w:rPr>
+        <w:t xml:space="preserve">(genexpr_data,</w:t>
+      </w:r>
+      <w:r>
+        <w:rPr>
+          <w:rStyle w:val="DecValTok"/>
+        </w:rPr>
+        <w:t xml:space="preserve">4</w:t>
+      </w:r>
+      <w:r>
+        <w:rPr>
+          <w:rStyle w:val="NormalTok"/>
+        </w:rPr>
+        <w:t xml:space="preserve">,</w:t>
+      </w:r>
+      <w:r>
+        <w:rPr>
+          <w:rStyle w:val="DataTypeTok"/>
+        </w:rPr>
+        <w:t xml:space="preserve">iter.max =</w:t>
+      </w:r>
+      <w:r>
+        <w:rPr>
+          <w:rStyle w:val="NormalTok"/>
+        </w:rPr>
+        <w:t xml:space="preserve"> </w:t>
+      </w:r>
+      <w:r>
+        <w:rPr>
+          <w:rStyle w:val="DecValTok"/>
+        </w:rPr>
+        <w:t xml:space="preserve">50</w:t>
+      </w:r>
+      <w:r>
+        <w:rPr>
+          <w:rStyle w:val="NormalTok"/>
+        </w:rPr>
+        <w:t xml:space="preserve">,</w:t>
+      </w:r>
+      <w:r>
+        <w:rPr>
+          <w:rStyle w:val="DataTypeTok"/>
+        </w:rPr>
+        <w:t xml:space="preserve">nstart =</w:t>
+      </w:r>
+      <w:r>
+        <w:rPr>
+          <w:rStyle w:val="NormalTok"/>
+        </w:rPr>
+        <w:t xml:space="preserve"> </w:t>
+      </w:r>
+      <w:r>
+        <w:rPr>
+          <w:rStyle w:val="DecValTok"/>
+        </w:rPr>
+        <w:t xml:space="preserve">20</w:t>
+      </w:r>
+      <w:r>
+        <w:rPr>
+          <w:rStyle w:val="NormalTok"/>
+        </w:rPr>
+        <w:t xml:space="preserve">)</w:t>
+      </w:r>
+      <w:r>
+        <w:br/>
+      </w:r>
+      <w:r>
+        <w:rPr>
+          <w:rStyle w:val="CommentTok"/>
+        </w:rPr>
+        <w:t xml:space="preserve">#Perform the PCA</w:t>
+      </w:r>
+      <w:r>
+        <w:br/>
+      </w:r>
+      <w:r>
+        <w:rPr>
+          <w:rStyle w:val="NormalTok"/>
+        </w:rPr>
+        <w:t xml:space="preserve">genexpr_pca =</w:t>
+      </w:r>
+      <w:r>
+        <w:rPr>
+          <w:rStyle w:val="StringTok"/>
+        </w:rPr>
+        <w:t xml:space="preserve"> </w:t>
+      </w:r>
+      <w:r>
+        <w:rPr>
+          <w:rStyle w:val="KeywordTok"/>
+        </w:rPr>
+        <w:t xml:space="preserve">prcomp</w:t>
+      </w:r>
+      <w:r>
+        <w:rPr>
+          <w:rStyle w:val="NormalTok"/>
+        </w:rPr>
+        <w:t xml:space="preserve">(</w:t>
+      </w:r>
+      <w:r>
+        <w:rPr>
+          <w:rStyle w:val="DataTypeTok"/>
+        </w:rPr>
+        <w:t xml:space="preserve">x=</w:t>
+      </w:r>
+      <w:r>
+        <w:rPr>
+          <w:rStyle w:val="NormalTok"/>
+        </w:rPr>
+        <w:t xml:space="preserve">genexpr_data)</w:t>
+      </w:r>
+      <w:r>
+        <w:br/>
+      </w:r>
+      <w:r>
+        <w:rPr>
+          <w:rStyle w:val="CommentTok"/>
+        </w:rPr>
+        <w:t xml:space="preserve">#Plot the first PC against the second PC</w:t>
+      </w:r>
+      <w:r>
+        <w:br/>
+      </w:r>
+      <w:r>
+        <w:rPr>
+          <w:rStyle w:val="KeywordTok"/>
+        </w:rPr>
+        <w:t xml:space="preserve">plot</w:t>
+      </w:r>
+      <w:r>
+        <w:rPr>
+          <w:rStyle w:val="NormalTok"/>
+        </w:rPr>
+        <w:t xml:space="preserve">(genexpr_pca</w:t>
+      </w:r>
+      <w:r>
+        <w:rPr>
+          <w:rStyle w:val="OperatorTok"/>
+        </w:rPr>
+        <w:t xml:space="preserve">$</w:t>
+      </w:r>
+      <w:r>
+        <w:rPr>
+          <w:rStyle w:val="NormalTok"/>
+        </w:rPr>
+        <w:t xml:space="preserve">x[,</w:t>
+      </w:r>
+      <w:r>
+        <w:rPr>
+          <w:rStyle w:val="DecValTok"/>
+        </w:rPr>
+        <w:t xml:space="preserve">1</w:t>
+      </w:r>
+      <w:r>
+        <w:rPr>
+          <w:rStyle w:val="NormalTok"/>
+        </w:rPr>
+        <w:t xml:space="preserve">],genexpr_pca</w:t>
+      </w:r>
+      <w:r>
+        <w:rPr>
+          <w:rStyle w:val="OperatorTok"/>
+        </w:rPr>
+        <w:t xml:space="preserve">$</w:t>
+      </w:r>
+      <w:r>
+        <w:rPr>
+          <w:rStyle w:val="NormalTok"/>
+        </w:rPr>
+        <w:t xml:space="preserve">x[,</w:t>
+      </w:r>
+      <w:r>
+        <w:rPr>
+          <w:rStyle w:val="DecValTok"/>
+        </w:rPr>
+        <w:t xml:space="preserve">2</w:t>
+      </w:r>
+      <w:r>
+        <w:rPr>
+          <w:rStyle w:val="NormalTok"/>
+        </w:rPr>
+        <w:t xml:space="preserve">], </w:t>
+      </w:r>
+      <w:r>
+        <w:rPr>
+          <w:rStyle w:val="DataTypeTok"/>
+        </w:rPr>
+        <w:t xml:space="preserve">xlab =</w:t>
+      </w:r>
+      <w:r>
+        <w:rPr>
+          <w:rStyle w:val="NormalTok"/>
+        </w:rPr>
+        <w:t xml:space="preserve"> </w:t>
+      </w:r>
+      <w:r>
+        <w:rPr>
+          <w:rStyle w:val="StringTok"/>
+        </w:rPr>
+        <w:t xml:space="preserve">"First PC"</w:t>
+      </w:r>
+      <w:r>
+        <w:rPr>
+          <w:rStyle w:val="NormalTok"/>
+        </w:rPr>
+        <w:t xml:space="preserve">, </w:t>
+      </w:r>
+      <w:r>
+        <w:rPr>
+          <w:rStyle w:val="DataTypeTok"/>
+        </w:rPr>
+        <w:t xml:space="preserve">ylab =</w:t>
+      </w:r>
+      <w:r>
+        <w:rPr>
+          <w:rStyle w:val="NormalTok"/>
+        </w:rPr>
+        <w:t xml:space="preserve"> </w:t>
+      </w:r>
+      <w:r>
+        <w:rPr>
+          <w:rStyle w:val="StringTok"/>
+        </w:rPr>
+        <w:t xml:space="preserve">"Second PC"</w:t>
+      </w:r>
+      <w:r>
+        <w:rPr>
+          <w:rStyle w:val="NormalTok"/>
+        </w:rPr>
+        <w:t xml:space="preserve">, </w:t>
+      </w:r>
+      <w:r>
+        <w:rPr>
+          <w:rStyle w:val="DataTypeTok"/>
+        </w:rPr>
+        <w:t xml:space="preserve">col=</w:t>
+      </w:r>
+      <w:r>
+        <w:rPr>
+          <w:rStyle w:val="NormalTok"/>
+        </w:rPr>
+        <w:t xml:space="preserve">genexpr_km</w:t>
+      </w:r>
+      <w:r>
+        <w:rPr>
+          <w:rStyle w:val="OperatorTok"/>
+        </w:rPr>
+        <w:t xml:space="preserve">$</w:t>
+      </w:r>
+      <w:r>
+        <w:rPr>
+          <w:rStyle w:val="NormalTok"/>
+        </w:rPr>
+        <w:t xml:space="preserve">cluster, </w:t>
+      </w:r>
+      <w:r>
+        <w:rPr>
+          <w:rStyle w:val="DataTypeTok"/>
+        </w:rPr>
+        <w:t xml:space="preserve">pch=</w:t>
+      </w:r>
+      <w:r>
+        <w:rPr>
+          <w:rStyle w:val="NormalTok"/>
+        </w:rPr>
+        <w:t xml:space="preserve">genexpr_km</w:t>
+      </w:r>
+      <w:r>
+        <w:rPr>
+          <w:rStyle w:val="OperatorTok"/>
+        </w:rPr>
+        <w:t xml:space="preserve">$</w:t>
+      </w:r>
+      <w:r>
+        <w:rPr>
+          <w:rStyle w:val="NormalTok"/>
+        </w:rPr>
+        <w:t xml:space="preserve">cluster)</w:t>
+      </w:r>
+      <w:r>
+        <w:br/>
+      </w:r>
+      <w:r>
+        <w:rPr>
+          <w:rStyle w:val="KeywordTok"/>
+        </w:rPr>
+        <w:t xml:space="preserve">text</w:t>
+      </w:r>
+      <w:r>
+        <w:rPr>
+          <w:rStyle w:val="NormalTok"/>
+        </w:rPr>
+        <w:t xml:space="preserve">(genexpr_pca</w:t>
+      </w:r>
+      <w:r>
+        <w:rPr>
+          <w:rStyle w:val="OperatorTok"/>
+        </w:rPr>
+        <w:t xml:space="preserve">$</w:t>
+      </w:r>
+      <w:r>
+        <w:rPr>
+          <w:rStyle w:val="NormalTok"/>
+        </w:rPr>
+        <w:t xml:space="preserve">x[,</w:t>
+      </w:r>
+      <w:r>
+        <w:rPr>
+          <w:rStyle w:val="DecValTok"/>
+        </w:rPr>
+        <w:t xml:space="preserve">1</w:t>
+      </w:r>
+      <w:r>
+        <w:rPr>
+          <w:rStyle w:val="NormalTok"/>
+        </w:rPr>
+        <w:t xml:space="preserve">],genexpr_pca</w:t>
+      </w:r>
+      <w:r>
+        <w:rPr>
+          <w:rStyle w:val="OperatorTok"/>
+        </w:rPr>
+        <w:t xml:space="preserve">$</w:t>
+      </w:r>
+      <w:r>
+        <w:rPr>
+          <w:rStyle w:val="NormalTok"/>
+        </w:rPr>
+        <w:t xml:space="preserve">x[,</w:t>
+      </w:r>
+      <w:r>
+        <w:rPr>
+          <w:rStyle w:val="DecValTok"/>
+        </w:rPr>
+        <w:t xml:space="preserve">2</w:t>
+      </w:r>
+      <w:r>
+        <w:rPr>
+          <w:rStyle w:val="NormalTok"/>
+        </w:rPr>
+        <w:t xml:space="preserve">],</w:t>
+      </w:r>
+      <w:r>
+        <w:rPr>
+          <w:rStyle w:val="DataTypeTok"/>
+        </w:rPr>
+        <w:t xml:space="preserve">labels =</w:t>
+      </w:r>
+      <w:r>
+        <w:rPr>
+          <w:rStyle w:val="NormalTok"/>
+        </w:rPr>
+        <w:t xml:space="preserve"> </w:t>
+      </w:r>
+      <w:r>
+        <w:rPr>
+          <w:rStyle w:val="KeywordTok"/>
+        </w:rPr>
+        <w:t xml:space="preserve">rownames</w:t>
+      </w:r>
+      <w:r>
+        <w:rPr>
+          <w:rStyle w:val="NormalTok"/>
+        </w:rPr>
+        <w:t xml:space="preserve">(genexpr_data),</w:t>
+      </w:r>
+      <w:r>
+        <w:rPr>
+          <w:rStyle w:val="DataTypeTok"/>
+        </w:rPr>
+        <w:t xml:space="preserve">cex=</w:t>
+      </w:r>
+      <w:r>
+        <w:rPr>
+          <w:rStyle w:val="FloatTok"/>
+        </w:rPr>
+        <w:t xml:space="preserve">0.5</w:t>
+      </w:r>
+      <w:r>
+        <w:rPr>
+          <w:rStyle w:val="NormalTok"/>
+        </w:rPr>
+        <w:t xml:space="preserve">,</w:t>
+      </w:r>
+      <w:r>
+        <w:rPr>
+          <w:rStyle w:val="DataTypeTok"/>
+        </w:rPr>
+        <w:t xml:space="preserve">pos=</w:t>
+      </w:r>
+      <w:r>
+        <w:rPr>
+          <w:rStyle w:val="DecValTok"/>
+        </w:rPr>
+        <w:t xml:space="preserve">3</w:t>
+      </w:r>
+      <w:r>
+        <w:rPr>
+          <w:rStyle w:val="NormalTok"/>
+        </w:rPr>
+        <w:t xml:space="preserve">,</w:t>
+      </w:r>
+      <w:r>
+        <w:rPr>
+          <w:rStyle w:val="DataTypeTok"/>
+        </w:rPr>
+        <w:t xml:space="preserve">col =</w:t>
+      </w:r>
+      <w:r>
+        <w:rPr>
+          <w:rStyle w:val="NormalTok"/>
+        </w:rPr>
+        <w:t xml:space="preserve"> </w:t>
+      </w:r>
+      <w:r>
+        <w:rPr>
+          <w:rStyle w:val="StringTok"/>
+        </w:rPr>
+        <w:t xml:space="preserve">"darkgrey"</w:t>
+      </w:r>
+      <w:r>
+        <w:rPr>
+          <w:rStyle w:val="NormalTok"/>
+        </w:rPr>
+        <w:t xml:space="preserve">)</w:t>
+      </w:r>
+    </w:p>
+    <w:p>
+      <w:pPr>
+        <w:pStyle w:val="FirstParagraph"/>
+      </w:pPr>
+      <w:r>
+        <w:drawing>
+          <wp:inline>
+            <wp:extent cx="4620126" cy="3696101"/>
+            <wp:effectExtent b="0" l="0" r="0" t="0"/>
+            <wp:docPr descr="" title="" id="1" name="Picture"/>
+            <a:graphic>
+              <a:graphicData uri="http://schemas.openxmlformats.org/drawingml/2006/picture">
+                <pic:pic>
+                  <pic:nvPicPr>
+                    <pic:cNvPr descr="MAS8404_Practical_Report_2_files/figure-docx/unnamed-chunk-10-1.png" id="0" name="Picture"/>
+                    <pic:cNvPicPr>
+                      <a:picLocks noChangeArrowheads="1" noChangeAspect="1"/>
+                    </pic:cNvPicPr>
+                  </pic:nvPicPr>
+                  <pic:blipFill>
+                    <a:blip r:embed="rId40"/>
+                    <a:stretch>
+                      <a:fillRect/>
+                    </a:stretch>
+                  </pic:blipFill>
+                  <pic:spPr bwMode="auto">
+                    <a:xfrm>
+                      <a:off x="0" y="0"/>
+                      <a:ext cx="4620126" cy="3696101"/>
+                    </a:xfrm>
+                    <a:prstGeom prst="rect">
+                      <a:avLst/>
+                    </a:prstGeom>
+                    <a:noFill/>
+                    <a:ln w="9525">
+                      <a:noFill/>
+                      <a:headEnd/>
+                      <a:tailEnd/>
+                    </a:ln>
+                  </pic:spPr>
+                </pic:pic>
+              </a:graphicData>
+            </a:graphic>
+          </wp:inline>
+        </w:drawing>
+      </w:r>
+    </w:p>
+    <w:p>
+      <w:pPr>
+        <w:pStyle w:val="Heading5"/>
+      </w:pPr>
+      <w:bookmarkStart w:id="41" w:name="conclusion-1"/>
+      <w:r>
+        <w:t xml:space="preserve">Conclusion:</w:t>
+      </w:r>
+      <w:bookmarkEnd w:id="41"/>
+    </w:p>
+    <w:p>
+      <w:pPr>
+        <w:pStyle w:val="FirstParagraph"/>
+      </w:pPr>
+      <w:r>
+        <w:t xml:space="preserve">Overall, clusters are separated</w:t>
       </w:r>
     </w:p>
     <w:sectPr/>

</xml_diff>